<commit_message>
Fix report. All correct
</commit_message>
<xml_diff>
--- a/storage/TestWordFile.docx
+++ b/storage/TestWordFile.docx
@@ -109,10 +109,293 @@
       </w:tr>
     </w:tbl>
     <w:p>
+      <w:pPr>
+        <w:jc w:val="center"/>
+      </w:pPr>
+      <w:r>
+        <w:rPr>
+          <w:b w:val="1"/>
+          <w:bCs w:val="1"/>
+        </w:rPr>
+        <w:t xml:space="preserve">Ф.И.О. детей с врожденной патологией (класс Q)</w:t>
+      </w:r>
+    </w:p>
+    <w:tbl>
+      <w:tblGrid>
+        <w:gridCol/>
+        <w:gridCol/>
+        <w:gridCol/>
+        <w:gridCol/>
+        <w:gridCol/>
+        <w:gridCol/>
+        <w:gridCol/>
+      </w:tblGrid>
+      <w:tblPr>
+        <w:tblW w:w="5000" w:type="pct"/>
+        <w:tblLayout w:type="autofit"/>
+        <w:bidiVisual w:val="0"/>
+        <w:tblBorders>
+          <w:top w:val="single" w:sz="1" w:color="000000"/>
+          <w:left w:val="single" w:sz="1" w:color="000000"/>
+          <w:right w:val="single" w:sz="1" w:color="000000"/>
+          <w:bottom w:val="single" w:sz="1" w:color="000000"/>
+          <w:insideH w:val="single" w:sz="1" w:color="000000"/>
+          <w:insideV w:val="single" w:sz="1" w:color="000000"/>
+        </w:tblBorders>
+      </w:tblPr>
+      <w:tr>
+        <w:trPr/>
+        <w:tc>
+          <w:tcPr/>
+          <w:p>
+            <w:pPr/>
+            <w:r>
+              <w:rPr>
+                <w:b w:val="1"/>
+                <w:bCs w:val="1"/>
+              </w:rPr>
+              <w:t xml:space="preserve">№</w:t>
+            </w:r>
+          </w:p>
+        </w:tc>
+        <w:tc>
+          <w:tcPr/>
+          <w:p>
+            <w:pPr/>
+            <w:r>
+              <w:rPr>
+                <w:b w:val="1"/>
+                <w:bCs w:val="1"/>
+              </w:rPr>
+              <w:t xml:space="preserve">ФИО</w:t>
+            </w:r>
+          </w:p>
+        </w:tc>
+        <w:tc>
+          <w:tcPr/>
+          <w:p>
+            <w:pPr/>
+            <w:r>
+              <w:rPr>
+                <w:b w:val="1"/>
+                <w:bCs w:val="1"/>
+              </w:rPr>
+              <w:t xml:space="preserve">Дата рождения</w:t>
+            </w:r>
+          </w:p>
+        </w:tc>
+        <w:tc>
+          <w:tcPr/>
+          <w:p>
+            <w:pPr/>
+            <w:r>
+              <w:rPr>
+                <w:b w:val="1"/>
+                <w:bCs w:val="1"/>
+              </w:rPr>
+              <w:t xml:space="preserve">Адрес</w:t>
+            </w:r>
+          </w:p>
+        </w:tc>
+        <w:tc>
+          <w:tcPr/>
+          <w:p>
+            <w:pPr/>
+            <w:r>
+              <w:rPr>
+                <w:b w:val="1"/>
+                <w:bCs w:val="1"/>
+              </w:rPr>
+              <w:t xml:space="preserve">Вес</w:t>
+            </w:r>
+          </w:p>
+        </w:tc>
+        <w:tc>
+          <w:tcPr/>
+          <w:p>
+            <w:pPr/>
+            <w:r>
+              <w:rPr>
+                <w:b w:val="1"/>
+                <w:bCs w:val="1"/>
+              </w:rPr>
+              <w:t xml:space="preserve">Срок гестации</w:t>
+            </w:r>
+          </w:p>
+        </w:tc>
+        <w:tc>
+          <w:tcPr/>
+          <w:p>
+            <w:pPr/>
+            <w:r>
+              <w:rPr>
+                <w:b w:val="1"/>
+                <w:bCs w:val="1"/>
+              </w:rPr>
+              <w:t xml:space="preserve">Диагноз</w:t>
+            </w:r>
+          </w:p>
+        </w:tc>
+      </w:tr>
+      <w:tr>
+        <w:trPr/>
+        <w:tc>
+          <w:tcPr/>
+          <w:p>
+            <w:pPr/>
+            <w:r>
+              <w:rPr/>
+              <w:t xml:space="preserve">10</w:t>
+            </w:r>
+          </w:p>
+        </w:tc>
+        <w:tc>
+          <w:tcPr/>
+          <w:p>
+            <w:pPr/>
+            <w:r>
+              <w:rPr/>
+              <w:t xml:space="preserve">Jacobi Garrett Sit.</w:t>
+            </w:r>
+          </w:p>
+        </w:tc>
+        <w:tc>
+          <w:tcPr/>
+          <w:p>
+            <w:pPr/>
+            <w:r>
+              <w:rPr/>
+              <w:t xml:space="preserve">28.06.2007</w:t>
+            </w:r>
+          </w:p>
+        </w:tc>
+        <w:tc>
+          <w:tcPr/>
+          <w:p>
+            <w:pPr/>
+            <w:r>
+              <w:rPr/>
+              <w:t xml:space="preserve"/>
+            </w:r>
+          </w:p>
+        </w:tc>
+        <w:tc>
+          <w:tcPr/>
+          <w:p>
+            <w:pPr/>
+            <w:r>
+              <w:rPr/>
+              <w:t xml:space="preserve">2589</w:t>
+            </w:r>
+          </w:p>
+        </w:tc>
+        <w:tc>
+          <w:tcPr/>
+          <w:p>
+            <w:pPr/>
+            <w:r>
+              <w:rPr/>
+              <w:t xml:space="preserve">23</w:t>
+            </w:r>
+          </w:p>
+        </w:tc>
+        <w:tc>
+          <w:tcPr/>
+          <w:p>
+            <w:pPr/>
+            <w:r>
+              <w:rPr/>
+              <w:t xml:space="preserve">122</w:t>
+            </w:r>
+          </w:p>
+        </w:tc>
+      </w:tr>
+      <w:tr>
+        <w:trPr/>
+        <w:tc>
+          <w:tcPr/>
+          <w:p>
+            <w:pPr/>
+            <w:r>
+              <w:rPr/>
+              <w:t xml:space="preserve">61</w:t>
+            </w:r>
+          </w:p>
+        </w:tc>
+        <w:tc>
+          <w:tcPr/>
+          <w:p>
+            <w:pPr/>
+            <w:r>
+              <w:rPr/>
+              <w:t xml:space="preserve">Runolfsdottir Ernesto Qui sit.</w:t>
+            </w:r>
+          </w:p>
+        </w:tc>
+        <w:tc>
+          <w:tcPr/>
+          <w:p>
+            <w:pPr/>
+            <w:r>
+              <w:rPr/>
+              <w:t xml:space="preserve">02.10.1977</w:t>
+            </w:r>
+          </w:p>
+        </w:tc>
+        <w:tc>
+          <w:tcPr/>
+          <w:p>
+            <w:pPr/>
+            <w:r>
+              <w:rPr/>
+              <w:t xml:space="preserve">ул.Зальцмана 37</w:t>
+            </w:r>
+          </w:p>
+        </w:tc>
+        <w:tc>
+          <w:tcPr/>
+          <w:p>
+            <w:pPr/>
+            <w:r>
+              <w:rPr/>
+              <w:t xml:space="preserve">2639</w:t>
+            </w:r>
+          </w:p>
+        </w:tc>
+        <w:tc>
+          <w:tcPr/>
+          <w:p>
+            <w:pPr/>
+            <w:r>
+              <w:rPr/>
+              <w:t xml:space="preserve">39</w:t>
+            </w:r>
+          </w:p>
+        </w:tc>
+        <w:tc>
+          <w:tcPr/>
+          <w:p>
+            <w:pPr/>
+            <w:r>
+              <w:rPr/>
+              <w:t xml:space="preserve">122, R</w:t>
+            </w:r>
+          </w:p>
+        </w:tc>
+      </w:tr>
+    </w:tbl>
+    <w:p>
       <w:pPr/>
       <w:r>
         <w:rPr/>
-        <w:t xml:space="preserve">Ф.И.О. детей с врожденной патологией (класс Q), дата рождения, диагноз: ???</w:t>
+        <w:t xml:space="preserve"/>
+      </w:r>
+    </w:p>
+    <w:p>
+      <w:pPr/>
+      <w:r>
+        <w:rPr/>
+        <w:t xml:space="preserve"/>
       </w:r>
     </w:p>
     <w:p>

</xml_diff>